<commit_message>
Inicio da configuração dos locais do usuário
</commit_message>
<xml_diff>
--- a/Modelagem Banco/Modelagem Banco.docx
+++ b/Modelagem Banco/Modelagem Banco.docx
@@ -35,7 +35,7 @@
           <wp:inline distT="0" distB="0" distL="0" distR="0">
             <wp:extent cx="5400040" cy="2823432"/>
             <wp:effectExtent l="0" t="0" r="0" b="0"/>
-            <wp:docPr id="2" name="Imagem 2" descr="C:\Users\romulo\AppData\Local\Microsoft\Windows\INetCache\Content.Word\BestPlaces.jpg"/>
+            <wp:docPr id="4" name="Imagem 4" descr="C:\Users\Eu\AppData\Local\Microsoft\Windows\INetCache\Content.Word\BestPlaces.jpg"/>
             <wp:cNvGraphicFramePr>
               <a:graphicFrameLocks xmlns:a="http://schemas.openxmlformats.org/drawingml/2006/main" noChangeAspect="1"/>
             </wp:cNvGraphicFramePr>
@@ -43,7 +43,7 @@
               <a:graphicData uri="http://schemas.openxmlformats.org/drawingml/2006/picture">
                 <pic:pic xmlns:pic="http://schemas.openxmlformats.org/drawingml/2006/picture">
                   <pic:nvPicPr>
-                    <pic:cNvPr id="0" name="Picture 1" descr="C:\Users\romulo\AppData\Local\Microsoft\Windows\INetCache\Content.Word\BestPlaces.jpg"/>
+                    <pic:cNvPr id="0" name="Picture 11" descr="C:\Users\Eu\AppData\Local\Microsoft\Windows\INetCache\Content.Word\BestPlaces.jpg"/>
                     <pic:cNvPicPr>
                       <a:picLocks noChangeAspect="1" noChangeArrowheads="1"/>
                     </pic:cNvPicPr>
@@ -80,6 +80,8 @@
           </wp:inline>
         </w:drawing>
       </w:r>
+      <w:bookmarkStart w:id="0" w:name="_GoBack"/>
+      <w:bookmarkEnd w:id="0"/>
     </w:p>
     <w:p>
       <w:pPr>
@@ -260,7 +262,7 @@
           <w:color w:val="000000" w:themeColor="text1"/>
           <w:sz w:val="24"/>
         </w:rPr>
-        <w:t>ID_Lugar</w:t>
+        <w:t>ID_Local</w:t>
       </w:r>
       <w:proofErr w:type="spellEnd"/>
       <w:r>
@@ -346,7 +348,15 @@
           <w:color w:val="000000" w:themeColor="text1"/>
           <w:sz w:val="24"/>
         </w:rPr>
-        <w:t>LUGAR (</w:t>
+        <w:t>LOCAL</w:t>
+      </w:r>
+      <w:r>
+        <w:rPr>
+          <w:rFonts w:ascii="Arial" w:hAnsi="Arial" w:cs="Arial"/>
+          <w:color w:val="000000" w:themeColor="text1"/>
+          <w:sz w:val="24"/>
+        </w:rPr>
+        <w:t xml:space="preserve"> (</w:t>
       </w:r>
       <w:r>
         <w:rPr>
@@ -452,8 +462,6 @@
           <w:u w:val="single"/>
         </w:rPr>
       </w:pPr>
-      <w:bookmarkStart w:id="0" w:name="_GoBack"/>
-      <w:bookmarkEnd w:id="0"/>
       <w:r>
         <w:rPr>
           <w:rFonts w:ascii="Arial" w:hAnsi="Arial" w:cs="Arial"/>
@@ -476,17 +484,25 @@
           <w:color w:val="000000" w:themeColor="text1"/>
           <w:sz w:val="24"/>
         </w:rPr>
-        <w:t>_LUGAR (</w:t>
-      </w:r>
-      <w:proofErr w:type="spellStart"/>
-      <w:r>
-        <w:rPr>
-          <w:rFonts w:ascii="Arial" w:hAnsi="Arial" w:cs="Arial"/>
-          <w:color w:val="000000" w:themeColor="text1"/>
-          <w:sz w:val="24"/>
-          <w:u w:val="single"/>
-        </w:rPr>
-        <w:t>ID_Lugar</w:t>
+        <w:t>_LOCAL</w:t>
+      </w:r>
+      <w:r>
+        <w:rPr>
+          <w:rFonts w:ascii="Arial" w:hAnsi="Arial" w:cs="Arial"/>
+          <w:color w:val="000000" w:themeColor="text1"/>
+          <w:sz w:val="24"/>
+        </w:rPr>
+        <w:t xml:space="preserve"> (</w:t>
+      </w:r>
+      <w:proofErr w:type="spellStart"/>
+      <w:r>
+        <w:rPr>
+          <w:rFonts w:ascii="Arial" w:hAnsi="Arial" w:cs="Arial"/>
+          <w:color w:val="000000" w:themeColor="text1"/>
+          <w:sz w:val="24"/>
+          <w:u w:val="single"/>
+        </w:rPr>
+        <w:t>ID_Local</w:t>
       </w:r>
       <w:proofErr w:type="spellEnd"/>
       <w:r>
@@ -523,7 +539,7 @@
           <w:color w:val="000000" w:themeColor="text1"/>
           <w:sz w:val="24"/>
         </w:rPr>
-        <w:t>Nota_Lugar</w:t>
+        <w:t>Nota_Local</w:t>
       </w:r>
       <w:proofErr w:type="spellEnd"/>
       <w:r>
@@ -560,7 +576,7 @@
           <w:sz w:val="24"/>
           <w:u w:val="single"/>
         </w:rPr>
-        <w:t>ID_Lugar</w:t>
+        <w:t>ID_Local</w:t>
       </w:r>
       <w:proofErr w:type="spellEnd"/>
       <w:r>
@@ -866,16 +882,23 @@
           <w:rFonts w:ascii="Arial" w:hAnsi="Arial" w:cs="Arial"/>
           <w:sz w:val="24"/>
         </w:rPr>
-        <w:t>FOTOS_LUGAR (</w:t>
-      </w:r>
-      <w:proofErr w:type="spellStart"/>
-      <w:r>
-        <w:rPr>
-          <w:rFonts w:ascii="Arial" w:hAnsi="Arial" w:cs="Arial"/>
-          <w:sz w:val="24"/>
-          <w:u w:val="single"/>
-        </w:rPr>
-        <w:t>ID_Lugar</w:t>
+        <w:t>FOTOS_LOCAL</w:t>
+      </w:r>
+      <w:r>
+        <w:rPr>
+          <w:rFonts w:ascii="Arial" w:hAnsi="Arial" w:cs="Arial"/>
+          <w:sz w:val="24"/>
+        </w:rPr>
+        <w:t xml:space="preserve"> (</w:t>
+      </w:r>
+      <w:proofErr w:type="spellStart"/>
+      <w:r>
+        <w:rPr>
+          <w:rFonts w:ascii="Arial" w:hAnsi="Arial" w:cs="Arial"/>
+          <w:sz w:val="24"/>
+          <w:u w:val="single"/>
+        </w:rPr>
+        <w:t>ID_Local</w:t>
       </w:r>
       <w:proofErr w:type="spellEnd"/>
       <w:r>
@@ -936,7 +959,14 @@
           <w:rFonts w:ascii="Arial" w:hAnsi="Arial" w:cs="Arial"/>
           <w:sz w:val="24"/>
         </w:rPr>
-        <w:t xml:space="preserve">_LUGAR </w:t>
+        <w:t>_LOCAL</w:t>
+      </w:r>
+      <w:r>
+        <w:rPr>
+          <w:rFonts w:ascii="Arial" w:hAnsi="Arial" w:cs="Arial"/>
+          <w:sz w:val="24"/>
+        </w:rPr>
+        <w:t xml:space="preserve"> </w:t>
       </w:r>
       <w:r>
         <w:rPr>
@@ -952,7 +982,7 @@
           <w:sz w:val="24"/>
           <w:u w:val="single"/>
         </w:rPr>
-        <w:t>ID_Lugar</w:t>
+        <w:t>ID_Local</w:t>
       </w:r>
       <w:proofErr w:type="spellEnd"/>
       <w:r>
@@ -1140,7 +1170,14 @@
           <w:rFonts w:ascii="Arial" w:hAnsi="Arial" w:cs="Arial"/>
           <w:sz w:val="24"/>
         </w:rPr>
-        <w:t>RECOMENDACAO_LUGAR (</w:t>
+        <w:t xml:space="preserve">RECOMENDACAO_LOCAL </w:t>
+      </w:r>
+      <w:r>
+        <w:rPr>
+          <w:rFonts w:ascii="Arial" w:hAnsi="Arial" w:cs="Arial"/>
+          <w:sz w:val="24"/>
+        </w:rPr>
+        <w:t>(</w:t>
       </w:r>
       <w:proofErr w:type="spellStart"/>
       <w:r>
@@ -1211,7 +1248,7 @@
           <w:rFonts w:ascii="Arial" w:hAnsi="Arial" w:cs="Arial"/>
           <w:sz w:val="24"/>
         </w:rPr>
-        <w:t>ID_Lugar</w:t>
+        <w:t>ID_Local</w:t>
       </w:r>
       <w:proofErr w:type="spellEnd"/>
       <w:r>

</xml_diff>